<commit_message>
I wish you all the best as you move forward in your new career.
</commit_message>
<xml_diff>
--- a/52.Congratulations Letter for a New Job for a College Graduate.docx
+++ b/52.Congratulations Letter for a New Job for a College Graduate.docx
@@ -90,8 +90,6 @@
         </w:rPr>
         <w:t>Huawei</w:t>
       </w:r>
-      <w:bookmarkStart w:id="0" w:name="_GoBack"/>
-      <w:bookmarkEnd w:id="0"/>
       <w:r>
         <w:rPr>
           <w:rFonts w:ascii="宋体" w:eastAsia="宋体" w:hAnsi="宋体" w:cs="宋体"/>
@@ -149,7 +147,7 @@
     <w:p>
       <w:pPr>
         <w:rPr>
-          <w:rFonts w:ascii="Tahoma" w:eastAsia="宋体" w:hAnsi="Tahoma" w:cs="Tahoma"/>
+          <w:rFonts w:ascii="Tahoma" w:eastAsia="宋体" w:hAnsi="Tahoma" w:cs="Tahoma" w:hint="eastAsia"/>
           <w:color w:val="000000"/>
           <w:kern w:val="0"/>
           <w:sz w:val="32"/>
@@ -157,6 +155,119 @@
           <w:shd w:val="clear" w:color="auto" w:fill="FFFFFF"/>
         </w:rPr>
       </w:pPr>
+      <w:r>
+        <w:rPr>
+          <w:rFonts w:ascii="Tahoma" w:eastAsia="宋体" w:hAnsi="Tahoma" w:cs="Tahoma"/>
+          <w:color w:val="000000"/>
+          <w:kern w:val="0"/>
+          <w:sz w:val="32"/>
+          <w:szCs w:val="32"/>
+          <w:shd w:val="clear" w:color="auto" w:fill="FFFFFF"/>
+        </w:rPr>
+        <w:tab/>
+      </w:r>
+      <w:r>
+        <w:rPr>
+          <w:rFonts w:ascii="Tahoma" w:eastAsia="宋体" w:hAnsi="Tahoma" w:cs="Tahoma"/>
+          <w:color w:val="000000"/>
+          <w:kern w:val="0"/>
+          <w:sz w:val="32"/>
+          <w:szCs w:val="32"/>
+          <w:shd w:val="clear" w:color="auto" w:fill="FFFFFF"/>
+        </w:rPr>
+        <w:tab/>
+      </w:r>
+      <w:r>
+        <w:rPr>
+          <w:rFonts w:ascii="Tahoma" w:eastAsia="宋体" w:hAnsi="Tahoma" w:cs="Tahoma"/>
+          <w:color w:val="000000"/>
+          <w:kern w:val="0"/>
+          <w:sz w:val="32"/>
+          <w:szCs w:val="32"/>
+          <w:shd w:val="clear" w:color="auto" w:fill="FFFFFF"/>
+        </w:rPr>
+        <w:tab/>
+      </w:r>
+      <w:r>
+        <w:rPr>
+          <w:rFonts w:ascii="Tahoma" w:eastAsia="宋体" w:hAnsi="Tahoma" w:cs="Tahoma"/>
+          <w:color w:val="000000"/>
+          <w:kern w:val="0"/>
+          <w:sz w:val="32"/>
+          <w:szCs w:val="32"/>
+          <w:shd w:val="clear" w:color="auto" w:fill="FFFFFF"/>
+        </w:rPr>
+        <w:tab/>
+      </w:r>
+      <w:r>
+        <w:rPr>
+          <w:rFonts w:ascii="Tahoma" w:eastAsia="宋体" w:hAnsi="Tahoma" w:cs="Tahoma"/>
+          <w:color w:val="000000"/>
+          <w:kern w:val="0"/>
+          <w:sz w:val="32"/>
+          <w:szCs w:val="32"/>
+          <w:shd w:val="clear" w:color="auto" w:fill="FFFFFF"/>
+        </w:rPr>
+        <w:tab/>
+      </w:r>
+      <w:r>
+        <w:rPr>
+          <w:rFonts w:ascii="Tahoma" w:eastAsia="宋体" w:hAnsi="Tahoma" w:cs="Tahoma"/>
+          <w:color w:val="000000"/>
+          <w:kern w:val="0"/>
+          <w:sz w:val="32"/>
+          <w:szCs w:val="32"/>
+          <w:shd w:val="clear" w:color="auto" w:fill="FFFFFF"/>
+        </w:rPr>
+        <w:tab/>
+      </w:r>
+      <w:r>
+        <w:rPr>
+          <w:rFonts w:ascii="Tahoma" w:eastAsia="宋体" w:hAnsi="Tahoma" w:cs="Tahoma"/>
+          <w:color w:val="000000"/>
+          <w:kern w:val="0"/>
+          <w:sz w:val="32"/>
+          <w:szCs w:val="32"/>
+          <w:shd w:val="clear" w:color="auto" w:fill="FFFFFF"/>
+        </w:rPr>
+        <w:tab/>
+      </w:r>
+      <w:r>
+        <w:rPr>
+          <w:rFonts w:ascii="Tahoma" w:eastAsia="宋体" w:hAnsi="Tahoma" w:cs="Tahoma"/>
+          <w:color w:val="000000"/>
+          <w:kern w:val="0"/>
+          <w:sz w:val="32"/>
+          <w:szCs w:val="32"/>
+          <w:shd w:val="clear" w:color="auto" w:fill="FFFFFF"/>
+        </w:rPr>
+        <w:tab/>
+      </w:r>
+      <w:r>
+        <w:rPr>
+          <w:rFonts w:ascii="Tahoma" w:eastAsia="宋体" w:hAnsi="Tahoma" w:cs="Tahoma"/>
+          <w:color w:val="000000"/>
+          <w:kern w:val="0"/>
+          <w:sz w:val="32"/>
+          <w:szCs w:val="32"/>
+          <w:shd w:val="clear" w:color="auto" w:fill="FFFFFF"/>
+        </w:rPr>
+        <w:tab/>
+      </w:r>
+      <w:r>
+        <w:rPr>
+          <w:rFonts w:ascii="Tahoma" w:eastAsia="宋体" w:hAnsi="Tahoma" w:cs="Tahoma"/>
+          <w:color w:val="000000"/>
+          <w:kern w:val="0"/>
+          <w:sz w:val="32"/>
+          <w:szCs w:val="32"/>
+          <w:shd w:val="clear" w:color="auto" w:fill="FFFFFF"/>
+        </w:rPr>
+        <w:tab/>
+        <w:t>2014-11-19</w:t>
+      </w:r>
+      <w:bookmarkStart w:id="0" w:name="_GoBack"/>
+      <w:bookmarkEnd w:id="0"/>
     </w:p>
     <w:sectPr>
       <w:pgSz w:w="11906" w:h="16838"/>

</xml_diff>